<commit_message>
adjusting in Atividade 3
</commit_message>
<xml_diff>
--- a/homework/Atividade 3.docx
+++ b/homework/Atividade 3.docx
@@ -201,8 +201,6 @@
         </w:rPr>
         <w:t>Operação que retorna topo.</w:t>
       </w:r>
-      <w:bookmarkStart w:id="0" w:name="_GoBack"/>
-      <w:bookmarkEnd w:id="0"/>
     </w:p>
     <w:p>
       <w:pPr>
@@ -245,139 +243,126 @@
               <w:rPr>
                 <w:rFonts w:ascii="NimbusRomNo9L-Regu" w:eastAsia="NimbusRomNo9L-Regu" w:hAnsi="NimbusRomNo9L-Regu" w:cs="NimbusRomNo9L-Regu"/>
               </w:rPr>
-              <w:t>#ifndef PILHA_H_INCLUDED</w:t>
-            </w:r>
-          </w:p>
-          <w:p>
-            <w:pPr>
-              <w:rPr>
-                <w:rFonts w:ascii="NimbusRomNo9L-Regu" w:eastAsia="NimbusRomNo9L-Regu" w:hAnsi="NimbusRomNo9L-Regu" w:cs="NimbusRomNo9L-Regu"/>
-              </w:rPr>
-            </w:pPr>
-            <w:r>
-              <w:rPr>
-                <w:rFonts w:ascii="NimbusRomNo9L-Regu" w:eastAsia="NimbusRomNo9L-Regu" w:hAnsi="NimbusRomNo9L-Regu" w:cs="NimbusRomNo9L-Regu"/>
-              </w:rPr>
-              <w:t>#define PILHA_H_INCLUDED</w:t>
-            </w:r>
-          </w:p>
-          <w:p>
-            <w:pPr>
-              <w:rPr>
-                <w:rFonts w:ascii="NimbusRomNo9L-Regu" w:eastAsia="NimbusRomNo9L-Regu" w:hAnsi="NimbusRomNo9L-Regu" w:cs="NimbusRomNo9L-Regu"/>
-              </w:rPr>
-            </w:pPr>
-          </w:p>
-          <w:p>
-            <w:pPr>
-              <w:rPr>
-                <w:rFonts w:ascii="NimbusRomNo9L-Regu" w:eastAsia="NimbusRomNo9L-Regu" w:hAnsi="NimbusRomNo9L-Regu" w:cs="NimbusRomNo9L-Regu"/>
-              </w:rPr>
-            </w:pPr>
-            <w:r>
-              <w:rPr>
-                <w:rFonts w:ascii="NimbusRomNo9L-Regu" w:eastAsia="NimbusRomNo9L-Regu" w:hAnsi="NimbusRomNo9L-Regu" w:cs="NimbusRomNo9L-Regu"/>
-              </w:rPr>
-              <w:t>typedef struct Pilha TPilha;</w:t>
-            </w:r>
-          </w:p>
-          <w:p>
-            <w:pPr>
-              <w:rPr>
-                <w:rFonts w:ascii="NimbusRomNo9L-Regu" w:eastAsia="NimbusRomNo9L-Regu" w:hAnsi="NimbusRomNo9L-Regu" w:cs="NimbusRomNo9L-Regu"/>
-              </w:rPr>
-            </w:pPr>
-            <w:r>
-              <w:rPr>
-                <w:rFonts w:ascii="NimbusRomNo9L-Regu" w:eastAsia="NimbusRomNo9L-Regu" w:hAnsi="NimbusRomNo9L-Regu" w:cs="NimbusRomNo9L-Regu"/>
-              </w:rPr>
-              <w:t>TPilha *criar(int valor);</w:t>
-            </w:r>
-          </w:p>
-          <w:p>
-            <w:pPr>
-              <w:rPr>
-                <w:rFonts w:ascii="NimbusRomNo9L-Regu" w:eastAsia="NimbusRomNo9L-Regu" w:hAnsi="NimbusRomNo9L-Regu" w:cs="NimbusRomNo9L-Regu"/>
-              </w:rPr>
-            </w:pPr>
-            <w:r>
-              <w:rPr>
-                <w:rFonts w:ascii="NimbusRomNo9L-Regu" w:eastAsia="NimbusRomNo9L-Regu" w:hAnsi="NimbusRomNo9L-Regu" w:cs="NimbusRomNo9L-Regu"/>
-              </w:rPr>
-              <w:t>void empilhar(TPilha *pilha, int valor);</w:t>
-            </w:r>
-          </w:p>
-          <w:p>
-            <w:pPr>
-              <w:rPr>
-                <w:rFonts w:ascii="NimbusRomNo9L-Regu" w:eastAsia="NimbusRomNo9L-Regu" w:hAnsi="NimbusRomNo9L-Regu" w:cs="NimbusRomNo9L-Regu"/>
-              </w:rPr>
-            </w:pPr>
-            <w:r>
-              <w:rPr>
-                <w:rFonts w:ascii="NimbusRomNo9L-Regu" w:eastAsia="NimbusRomNo9L-Regu" w:hAnsi="NimbusRomNo9L-Regu" w:cs="NimbusRomNo9L-Regu"/>
-              </w:rPr>
-              <w:t>int desempilhar(TPilha *pilha);</w:t>
-            </w:r>
-          </w:p>
-          <w:p>
-            <w:pPr>
-              <w:rPr>
-                <w:rFonts w:ascii="NimbusRomNo9L-Regu" w:eastAsia="NimbusRomNo9L-Regu" w:hAnsi="NimbusRomNo9L-Regu" w:cs="NimbusRomNo9L-Regu"/>
-              </w:rPr>
-            </w:pPr>
-            <w:r>
-              <w:rPr>
-                <w:rFonts w:ascii="NimbusRomNo9L-Regu" w:eastAsia="NimbusRomNo9L-Regu" w:hAnsi="NimbusRomNo9L-Regu" w:cs="NimbusRomNo9L-Regu"/>
-              </w:rPr>
-              <w:t>int tamanho(TPilha *pilha);</w:t>
-            </w:r>
-          </w:p>
-          <w:p>
-            <w:pPr>
-              <w:rPr>
-                <w:rFonts w:ascii="NimbusRomNo9L-Regu" w:eastAsia="NimbusRomNo9L-Regu" w:hAnsi="NimbusRomNo9L-Regu" w:cs="NimbusRomNo9L-Regu"/>
-              </w:rPr>
-            </w:pPr>
-            <w:r>
-              <w:rPr>
-                <w:rFonts w:ascii="NimbusRomNo9L-Regu" w:eastAsia="NimbusRomNo9L-Regu" w:hAnsi="NimbusRomNo9L-Regu" w:cs="NimbusRomNo9L-Regu"/>
-              </w:rPr>
-              <w:t>int topo(TPilha *pilh</w:t>
-            </w:r>
-            <w:r>
-              <w:rPr>
-                <w:rFonts w:ascii="NimbusRomNo9L-Regu" w:eastAsia="NimbusRomNo9L-Regu" w:hAnsi="NimbusRomNo9L-Regu" w:cs="NimbusRomNo9L-Regu"/>
-              </w:rPr>
-              <w:t>a);</w:t>
-            </w:r>
-          </w:p>
-          <w:p>
-            <w:pPr>
-              <w:rPr>
-                <w:rFonts w:ascii="NimbusRomNo9L-Regu" w:eastAsia="NimbusRomNo9L-Regu" w:hAnsi="NimbusRomNo9L-Regu" w:cs="NimbusRomNo9L-Regu"/>
-              </w:rPr>
-            </w:pPr>
-          </w:p>
-          <w:p>
-            <w:pPr>
-              <w:rPr>
-                <w:rFonts w:ascii="NimbusRomNo9L-Regu" w:eastAsia="NimbusRomNo9L-Regu" w:hAnsi="NimbusRomNo9L-Regu" w:cs="NimbusRomNo9L-Regu"/>
-              </w:rPr>
-            </w:pPr>
-            <w:r>
-              <w:rPr>
-                <w:rFonts w:ascii="NimbusRomNo9L-Regu" w:eastAsia="NimbusRomNo9L-Regu" w:hAnsi="NimbusRomNo9L-Regu" w:cs="NimbusRomNo9L-Regu"/>
-              </w:rPr>
-              <w:t>#endif</w:t>
-            </w:r>
-          </w:p>
-          <w:p>
-            <w:pPr>
-              <w:rPr>
-                <w:rFonts w:ascii="NimbusRomNo9L-Regu" w:eastAsia="NimbusRomNo9L-Regu" w:hAnsi="NimbusRomNo9L-Regu" w:cs="NimbusRomNo9L-Regu"/>
-              </w:rPr>
-            </w:pPr>
+              <w:t>ok</w:t>
+            </w:r>
+          </w:p>
+          <w:p>
+            <w:pPr>
+              <w:rPr>
+                <w:rFonts w:ascii="NimbusRomNo9L-Regu" w:eastAsia="NimbusRomNo9L-Regu" w:hAnsi="NimbusRomNo9L-Regu" w:cs="NimbusRomNo9L-Regu"/>
+              </w:rPr>
+            </w:pPr>
+            <w:r>
+              <w:rPr>
+                <w:rFonts w:ascii="NimbusRomNo9L-Regu" w:eastAsia="NimbusRomNo9L-Regu" w:hAnsi="NimbusRomNo9L-Regu" w:cs="NimbusRomNo9L-Regu"/>
+              </w:rPr>
+              <w:t>// stack.h</w:t>
+            </w:r>
+          </w:p>
+          <w:p>
+            <w:pPr>
+              <w:rPr>
+                <w:rFonts w:ascii="NimbusRomNo9L-Regu" w:eastAsia="NimbusRomNo9L-Regu" w:hAnsi="NimbusRomNo9L-Regu" w:cs="NimbusRomNo9L-Regu"/>
+              </w:rPr>
+            </w:pPr>
+          </w:p>
+          <w:p>
+            <w:pPr>
+              <w:rPr>
+                <w:rFonts w:ascii="NimbusRomNo9L-Regu" w:eastAsia="NimbusRomNo9L-Regu" w:hAnsi="NimbusRomNo9L-Regu" w:cs="NimbusRomNo9L-Regu"/>
+              </w:rPr>
+            </w:pPr>
+            <w:r>
+              <w:rPr>
+                <w:rFonts w:ascii="NimbusRomNo9L-Regu" w:eastAsia="NimbusRomNo9L-Regu" w:hAnsi="NimbusRomNo9L-Regu" w:cs="NimbusRomNo9L-Regu"/>
+              </w:rPr>
+              <w:t>typedef struct Stack TStack;</w:t>
+            </w:r>
+          </w:p>
+          <w:p>
+            <w:pPr>
+              <w:rPr>
+                <w:rFonts w:ascii="NimbusRomNo9L-Regu" w:eastAsia="NimbusRomNo9L-Regu" w:hAnsi="NimbusRomNo9L-Regu" w:cs="NimbusRomNo9L-Regu"/>
+              </w:rPr>
+            </w:pPr>
+            <w:r>
+              <w:rPr>
+                <w:rFonts w:ascii="NimbusRomNo9L-Regu" w:eastAsia="NimbusRomNo9L-Regu" w:hAnsi="NimbusRomNo9L-Regu" w:cs="NimbusRomNo9L-Regu"/>
+              </w:rPr>
+              <w:t>TStack *neww(int n);</w:t>
+            </w:r>
+          </w:p>
+          <w:p>
+            <w:pPr>
+              <w:rPr>
+                <w:rFonts w:ascii="NimbusRomNo9L-Regu" w:eastAsia="NimbusRomNo9L-Regu" w:hAnsi="NimbusRomNo9L-Regu" w:cs="NimbusRomNo9L-Regu"/>
+              </w:rPr>
+            </w:pPr>
+            <w:r>
+              <w:rPr>
+                <w:rFonts w:ascii="NimbusRomNo9L-Regu" w:eastAsia="NimbusRomNo9L-Regu" w:hAnsi="NimbusRomNo9L-Regu" w:cs="NimbusRomNo9L-Regu"/>
+              </w:rPr>
+              <w:t>void stackUp(TStack *stack, int x);</w:t>
+            </w:r>
+          </w:p>
+          <w:p>
+            <w:pPr>
+              <w:rPr>
+                <w:rFonts w:ascii="NimbusRomNo9L-Regu" w:eastAsia="NimbusRomNo9L-Regu" w:hAnsi="NimbusRomNo9L-Regu" w:cs="NimbusRomNo9L-Regu"/>
+              </w:rPr>
+            </w:pPr>
+            <w:r>
+              <w:rPr>
+                <w:rFonts w:ascii="NimbusRomNo9L-Regu" w:eastAsia="NimbusRomNo9L-Regu" w:hAnsi="NimbusRomNo9L-Regu" w:cs="NimbusRomNo9L-Regu"/>
+              </w:rPr>
+              <w:t>int unStack(TStack *stack);</w:t>
+            </w:r>
+          </w:p>
+          <w:p>
+            <w:pPr>
+              <w:rPr>
+                <w:rFonts w:ascii="NimbusRomNo9L-Regu" w:eastAsia="NimbusRomNo9L-Regu" w:hAnsi="NimbusRomNo9L-Regu" w:cs="NimbusRomNo9L-Regu"/>
+              </w:rPr>
+            </w:pPr>
+            <w:r>
+              <w:rPr>
+                <w:rFonts w:ascii="NimbusRomNo9L-Regu" w:eastAsia="NimbusRomNo9L-Regu" w:hAnsi="NimbusRomNo9L-Regu" w:cs="NimbusRomNo9L-Regu"/>
+              </w:rPr>
+              <w:t>int size(TStack *stack);</w:t>
+            </w:r>
+          </w:p>
+          <w:p>
+            <w:pPr>
+              <w:rPr>
+                <w:rFonts w:ascii="NimbusRomNo9L-Regu" w:eastAsia="NimbusRomNo9L-Regu" w:hAnsi="NimbusRomNo9L-Regu" w:cs="NimbusRomNo9L-Regu"/>
+              </w:rPr>
+            </w:pPr>
+            <w:r>
+              <w:rPr>
+                <w:rFonts w:ascii="NimbusRomNo9L-Regu" w:eastAsia="NimbusRomNo9L-Regu" w:hAnsi="NimbusRomNo9L-Regu" w:cs="NimbusRomNo9L-Regu"/>
+              </w:rPr>
+              <w:t>int top(TStack *stack);</w:t>
+            </w:r>
+          </w:p>
+          <w:p>
+            <w:pPr>
+              <w:rPr>
+                <w:rFonts w:ascii="NimbusRomNo9L-Regu" w:eastAsia="NimbusRomNo9L-Regu" w:hAnsi="NimbusRomNo9L-Regu" w:cs="NimbusRomNo9L-Regu"/>
+              </w:rPr>
+            </w:pPr>
+          </w:p>
+          <w:p>
+            <w:pPr>
+              <w:rPr>
+                <w:rFonts w:ascii="NimbusRomNo9L-Regu" w:eastAsia="NimbusRomNo9L-Regu" w:hAnsi="NimbusRomNo9L-Regu" w:cs="NimbusRomNo9L-Regu"/>
+              </w:rPr>
+            </w:pPr>
+            <w:r>
+              <w:rPr>
+                <w:rFonts w:ascii="NimbusRomNo9L-Regu" w:eastAsia="NimbusRomNo9L-Regu" w:hAnsi="NimbusRomNo9L-Regu" w:cs="NimbusRomNo9L-Regu"/>
+              </w:rPr>
+              <w:t>// stack.c</w:t>
+            </w:r>
           </w:p>
           <w:p>
             <w:pPr>
@@ -422,53 +407,55 @@
               <w:rPr>
                 <w:rFonts w:ascii="NimbusRomNo9L-Regu" w:eastAsia="NimbusRomNo9L-Regu" w:hAnsi="NimbusRomNo9L-Regu" w:cs="NimbusRomNo9L-Regu"/>
               </w:rPr>
-              <w:t>#include "pilha.h"</w:t>
-            </w:r>
-          </w:p>
-          <w:p>
-            <w:pPr>
-              <w:rPr>
-                <w:rFonts w:ascii="NimbusRomNo9L-Regu" w:eastAsia="NimbusRomNo9L-Regu" w:hAnsi="NimbusRomNo9L-Regu" w:cs="NimbusRomNo9L-Regu"/>
-              </w:rPr>
-            </w:pPr>
-          </w:p>
-          <w:p>
-            <w:pPr>
-              <w:rPr>
-                <w:rFonts w:ascii="NimbusRomNo9L-Regu" w:eastAsia="NimbusRomNo9L-Regu" w:hAnsi="NimbusRomNo9L-Regu" w:cs="NimbusRomNo9L-Regu"/>
-              </w:rPr>
-            </w:pPr>
-            <w:r>
-              <w:rPr>
-                <w:rFonts w:ascii="NimbusRomNo9L-Regu" w:eastAsia="NimbusRomNo9L-Regu" w:hAnsi="NimbusRomNo9L-Regu" w:cs="NimbusRomNo9L-Regu"/>
-              </w:rPr>
-              <w:t>struct Pilha{</w:t>
-            </w:r>
-          </w:p>
-          <w:p>
-            <w:pPr>
-              <w:rPr>
-                <w:rFonts w:ascii="NimbusRomNo9L-Regu" w:eastAsia="NimbusRomNo9L-Regu" w:hAnsi="NimbusRomNo9L-Regu" w:cs="NimbusRomNo9L-Regu"/>
-              </w:rPr>
-            </w:pPr>
-            <w:r>
-              <w:rPr>
-                <w:rFonts w:ascii="NimbusRomNo9L-Regu" w:eastAsia="NimbusRomNo9L-Regu" w:hAnsi="NimbusRomNo9L-Regu" w:cs="NimbusRomNo9L-Regu"/>
-              </w:rPr>
-              <w:t xml:space="preserve">    int *vetor;</w:t>
-            </w:r>
-          </w:p>
-          <w:p>
-            <w:pPr>
-              <w:rPr>
-                <w:rFonts w:ascii="NimbusRomNo9L-Regu" w:eastAsia="NimbusRomNo9L-Regu" w:hAnsi="NimbusRomNo9L-Regu" w:cs="NimbusRomNo9L-Regu"/>
-              </w:rPr>
-            </w:pPr>
-            <w:r>
-              <w:rPr>
-                <w:rFonts w:ascii="NimbusRomNo9L-Regu" w:eastAsia="NimbusRomNo9L-Regu" w:hAnsi="NimbusRomNo9L-Regu" w:cs="NimbusRomNo9L-Regu"/>
-              </w:rPr>
-              <w:t xml:space="preserve">    int quantidade, topo;</w:t>
+              <w:t>#include "stack.h"</w:t>
+            </w:r>
+          </w:p>
+          <w:p>
+            <w:pPr>
+              <w:rPr>
+                <w:rFonts w:ascii="NimbusRomNo9L-Regu" w:eastAsia="NimbusRomNo9L-Regu" w:hAnsi="NimbusRomNo9L-Regu" w:cs="NimbusRomNo9L-Regu"/>
+              </w:rPr>
+            </w:pPr>
+          </w:p>
+          <w:p>
+            <w:pPr>
+              <w:rPr>
+                <w:rFonts w:ascii="NimbusRomNo9L-Regu" w:eastAsia="NimbusRomNo9L-Regu" w:hAnsi="NimbusRomNo9L-Regu" w:cs="NimbusRomNo9L-Regu"/>
+              </w:rPr>
+            </w:pPr>
+            <w:r>
+              <w:rPr>
+                <w:rFonts w:ascii="NimbusRomNo9L-Regu" w:eastAsia="NimbusRomNo9L-Regu" w:hAnsi="NimbusRomNo9L-Regu" w:cs="NimbusRomNo9L-Regu"/>
+              </w:rPr>
+              <w:t>struct Stack {</w:t>
+            </w:r>
+          </w:p>
+          <w:p>
+            <w:pPr>
+              <w:rPr>
+                <w:rFonts w:ascii="NimbusRomNo9L-Regu" w:eastAsia="NimbusRomNo9L-Regu" w:hAnsi="NimbusRomNo9L-Regu" w:cs="NimbusRomNo9L-Regu"/>
+              </w:rPr>
+            </w:pPr>
+            <w:r>
+              <w:rPr>
+                <w:rFonts w:ascii="NimbusRomNo9L-Regu" w:eastAsia="NimbusRomNo9L-Regu" w:hAnsi="NimbusRomNo9L-Regu" w:cs="NimbusRomNo9L-Regu"/>
+              </w:rPr>
+              <w:tab/>
+              <w:t>int *vector;</w:t>
+            </w:r>
+          </w:p>
+          <w:p>
+            <w:pPr>
+              <w:rPr>
+                <w:rFonts w:ascii="NimbusRomNo9L-Regu" w:eastAsia="NimbusRomNo9L-Regu" w:hAnsi="NimbusRomNo9L-Regu" w:cs="NimbusRomNo9L-Regu"/>
+              </w:rPr>
+            </w:pPr>
+            <w:r>
+              <w:rPr>
+                <w:rFonts w:ascii="NimbusRomNo9L-Regu" w:eastAsia="NimbusRomNo9L-Regu" w:hAnsi="NimbusRomNo9L-Regu" w:cs="NimbusRomNo9L-Regu"/>
+              </w:rPr>
+              <w:tab/>
+              <w:t>int ts, qtd, top;</w:t>
             </w:r>
           </w:p>
           <w:p>
@@ -501,78 +488,77 @@
               <w:rPr>
                 <w:rFonts w:ascii="NimbusRomNo9L-Regu" w:eastAsia="NimbusRomNo9L-Regu" w:hAnsi="NimbusRomNo9L-Regu" w:cs="NimbusRomNo9L-Regu"/>
               </w:rPr>
-              <w:t>TPilha *criar(int valor){</w:t>
-            </w:r>
-          </w:p>
-          <w:p>
-            <w:pPr>
-              <w:rPr>
-                <w:rFonts w:ascii="NimbusRomNo9L-Regu" w:eastAsia="NimbusRomNo9L-Regu" w:hAnsi="NimbusRomNo9L-Regu" w:cs="NimbusRomNo9L-Regu"/>
-              </w:rPr>
-            </w:pPr>
-            <w:r>
-              <w:rPr>
-                <w:rFonts w:ascii="NimbusRomNo9L-Regu" w:eastAsia="NimbusRomNo9L-Regu" w:hAnsi="NimbusRomNo9L-Regu" w:cs="NimbusRomNo9L-Regu"/>
-              </w:rPr>
-              <w:t xml:space="preserve">    TPilha *pilha  = (TPilha *) malloc(sizeof(TPilha));</w:t>
-            </w:r>
-          </w:p>
-          <w:p>
-            <w:pPr>
-              <w:rPr>
-                <w:rFonts w:ascii="NimbusRomNo9L-Regu" w:eastAsia="NimbusRomNo9L-Regu" w:hAnsi="NimbusRomNo9L-Regu" w:cs="NimbusRomNo9L-Regu"/>
-              </w:rPr>
-            </w:pPr>
-            <w:r>
-              <w:rPr>
-                <w:rFonts w:ascii="NimbusRomNo9L-Regu" w:eastAsia="NimbusRomNo9L-Regu" w:hAnsi="NimbusRomNo9L-Regu" w:cs="NimbusRomNo9L-Regu"/>
-              </w:rPr>
-              <w:t xml:space="preserve">    pilha-&gt;</w:t>
-            </w:r>
-            <w:r>
-              <w:rPr>
-                <w:rFonts w:ascii="NimbusRomNo9L-Regu" w:eastAsia="NimbusRomNo9L-Regu" w:hAnsi="NimbusRomNo9L-Regu" w:cs="NimbusRomNo9L-Regu"/>
-              </w:rPr>
-              <w:t>vetor = malloc(sizeof(int)*valor);</w:t>
-            </w:r>
-          </w:p>
-          <w:p>
-            <w:pPr>
-              <w:rPr>
-                <w:rFonts w:ascii="NimbusRomNo9L-Regu" w:eastAsia="NimbusRomNo9L-Regu" w:hAnsi="NimbusRomNo9L-Regu" w:cs="NimbusRomNo9L-Regu"/>
-              </w:rPr>
-            </w:pPr>
-            <w:r>
-              <w:rPr>
-                <w:rFonts w:ascii="NimbusRomNo9L-Regu" w:eastAsia="NimbusRomNo9L-Regu" w:hAnsi="NimbusRomNo9L-Regu" w:cs="NimbusRomNo9L-Regu"/>
-              </w:rPr>
-              <w:t xml:space="preserve">    pilha-&gt;quantidade = valor;</w:t>
-            </w:r>
-          </w:p>
-          <w:p>
-            <w:pPr>
-              <w:rPr>
-                <w:rFonts w:ascii="NimbusRomNo9L-Regu" w:eastAsia="NimbusRomNo9L-Regu" w:hAnsi="NimbusRomNo9L-Regu" w:cs="NimbusRomNo9L-Regu"/>
-              </w:rPr>
-            </w:pPr>
-            <w:r>
-              <w:rPr>
-                <w:rFonts w:ascii="NimbusRomNo9L-Regu" w:eastAsia="NimbusRomNo9L-Regu" w:hAnsi="NimbusRomNo9L-Regu" w:cs="NimbusRomNo9L-Regu"/>
-              </w:rPr>
-              <w:t xml:space="preserve">    pilha-&gt;topo = -1;</w:t>
-            </w:r>
-          </w:p>
-          <w:p>
-            <w:pPr>
-              <w:rPr>
-                <w:rFonts w:ascii="NimbusRomNo9L-Regu" w:eastAsia="NimbusRomNo9L-Regu" w:hAnsi="NimbusRomNo9L-Regu" w:cs="NimbusRomNo9L-Regu"/>
-              </w:rPr>
-            </w:pPr>
-            <w:r>
-              <w:rPr>
-                <w:rFonts w:ascii="NimbusRomNo9L-Regu" w:eastAsia="NimbusRomNo9L-Regu" w:hAnsi="NimbusRomNo9L-Regu" w:cs="NimbusRomNo9L-Regu"/>
-              </w:rPr>
-              <w:t xml:space="preserve">    return pilha;</w:t>
+              <w:t>TStack *neww(int n){</w:t>
+            </w:r>
+          </w:p>
+          <w:p>
+            <w:pPr>
+              <w:rPr>
+                <w:rFonts w:ascii="NimbusRomNo9L-Regu" w:eastAsia="NimbusRomNo9L-Regu" w:hAnsi="NimbusRomNo9L-Regu" w:cs="NimbusRomNo9L-Regu"/>
+              </w:rPr>
+            </w:pPr>
+            <w:r>
+              <w:rPr>
+                <w:rFonts w:ascii="NimbusRomNo9L-Regu" w:eastAsia="NimbusRomNo9L-Regu" w:hAnsi="NimbusRomNo9L-Regu" w:cs="NimbusRomNo9L-Regu"/>
+              </w:rPr>
+              <w:tab/>
+              <w:t>TStack *stack = (TStack *)malloc(sizeof(TStack));</w:t>
+            </w:r>
+          </w:p>
+          <w:p>
+            <w:pPr>
+              <w:rPr>
+                <w:rFonts w:ascii="NimbusRomNo9L-Regu" w:eastAsia="NimbusRomNo9L-Regu" w:hAnsi="NimbusRomNo9L-Regu" w:cs="NimbusRomNo9L-Regu"/>
+              </w:rPr>
+            </w:pPr>
+            <w:r>
+              <w:rPr>
+                <w:rFonts w:ascii="NimbusRomNo9L-Regu" w:eastAsia="NimbusRomNo9L-Regu" w:hAnsi="NimbusRomNo9L-Regu" w:cs="NimbusRomNo9L-Regu"/>
+              </w:rPr>
+              <w:tab/>
+              <w:t>stack -&gt; vector = malloc(sizeof(int) *n);</w:t>
+            </w:r>
+          </w:p>
+          <w:p>
+            <w:pPr>
+              <w:rPr>
+                <w:rFonts w:ascii="NimbusRomNo9L-Regu" w:eastAsia="NimbusRomNo9L-Regu" w:hAnsi="NimbusRomNo9L-Regu" w:cs="NimbusRomNo9L-Regu"/>
+              </w:rPr>
+            </w:pPr>
+            <w:r>
+              <w:rPr>
+                <w:rFonts w:ascii="NimbusRomNo9L-Regu" w:eastAsia="NimbusRomNo9L-Regu" w:hAnsi="NimbusRomNo9L-Regu" w:cs="NimbusRomNo9L-Regu"/>
+              </w:rPr>
+              <w:tab/>
+              <w:t>stack -&gt; qtd = n;</w:t>
+            </w:r>
+          </w:p>
+          <w:p>
+            <w:pPr>
+              <w:rPr>
+                <w:rFonts w:ascii="NimbusRomNo9L-Regu" w:eastAsia="NimbusRomNo9L-Regu" w:hAnsi="NimbusRomNo9L-Regu" w:cs="NimbusRomNo9L-Regu"/>
+              </w:rPr>
+            </w:pPr>
+            <w:r>
+              <w:rPr>
+                <w:rFonts w:ascii="NimbusRomNo9L-Regu" w:eastAsia="NimbusRomNo9L-Regu" w:hAnsi="NimbusRomNo9L-Regu" w:cs="NimbusRomNo9L-Regu"/>
+              </w:rPr>
+              <w:tab/>
+              <w:t>stack -&gt; ts = -1;</w:t>
+            </w:r>
+          </w:p>
+          <w:p>
+            <w:pPr>
+              <w:rPr>
+                <w:rFonts w:ascii="NimbusRomNo9L-Regu" w:eastAsia="NimbusRomNo9L-Regu" w:hAnsi="NimbusRomNo9L-Regu" w:cs="NimbusRomNo9L-Regu"/>
+              </w:rPr>
+            </w:pPr>
+            <w:r>
+              <w:rPr>
+                <w:rFonts w:ascii="NimbusRomNo9L-Regu" w:eastAsia="NimbusRomNo9L-Regu" w:hAnsi="NimbusRomNo9L-Regu" w:cs="NimbusRomNo9L-Regu"/>
+              </w:rPr>
+              <w:tab/>
+              <w:t>return stack;</w:t>
             </w:r>
           </w:p>
           <w:p>
@@ -594,81 +580,85 @@
                 <w:rFonts w:ascii="NimbusRomNo9L-Regu" w:eastAsia="NimbusRomNo9L-Regu" w:hAnsi="NimbusRomNo9L-Regu" w:cs="NimbusRomNo9L-Regu"/>
               </w:rPr>
             </w:pPr>
-            <w:r>
-              <w:rPr>
-                <w:rFonts w:ascii="NimbusRomNo9L-Regu" w:eastAsia="NimbusRomNo9L-Regu" w:hAnsi="NimbusRomNo9L-Regu" w:cs="NimbusRomNo9L-Regu"/>
-              </w:rPr>
-              <w:t>void empilhar(TPilha *pilha, int valor){</w:t>
-            </w:r>
-          </w:p>
-          <w:p>
-            <w:pPr>
-              <w:rPr>
-                <w:rFonts w:ascii="NimbusRomNo9L-Regu" w:eastAsia="NimbusRomNo9L-Regu" w:hAnsi="NimbusRomNo9L-Regu" w:cs="NimbusRomNo9L-Regu"/>
-              </w:rPr>
-            </w:pPr>
-            <w:r>
-              <w:rPr>
-                <w:rFonts w:ascii="NimbusRomNo9L-Regu" w:eastAsia="NimbusRomNo9L-Regu" w:hAnsi="NimbusRomNo9L-Regu" w:cs="NimbusRomNo9L-Regu"/>
-              </w:rPr>
-              <w:t xml:space="preserve">    if(pilha-&gt;topo &lt; pilha-&gt;quantidade - 1){</w:t>
-            </w:r>
-          </w:p>
-          <w:p>
-            <w:pPr>
-              <w:rPr>
-                <w:rFonts w:ascii="NimbusRomNo9L-Regu" w:eastAsia="NimbusRomNo9L-Regu" w:hAnsi="NimbusRomNo9L-Regu" w:cs="NimbusRomNo9L-Regu"/>
-              </w:rPr>
-            </w:pPr>
-            <w:r>
-              <w:rPr>
-                <w:rFonts w:ascii="NimbusRomNo9L-Regu" w:eastAsia="NimbusRomNo9L-Regu" w:hAnsi="NimbusRomNo9L-Regu" w:cs="NimbusRomNo9L-Regu"/>
-              </w:rPr>
-              <w:t xml:space="preserve">        pilha-&gt;topo = pilha-&gt;topo + 1;</w:t>
-            </w:r>
-          </w:p>
-          <w:p>
-            <w:pPr>
-              <w:rPr>
-                <w:rFonts w:ascii="NimbusRomNo9L-Regu" w:eastAsia="NimbusRomNo9L-Regu" w:hAnsi="NimbusRomNo9L-Regu" w:cs="NimbusRomNo9L-Regu"/>
-              </w:rPr>
-            </w:pPr>
-            <w:r>
-              <w:rPr>
-                <w:rFonts w:ascii="NimbusRomNo9L-Regu" w:eastAsia="NimbusRomNo9L-Regu" w:hAnsi="NimbusRomNo9L-Regu" w:cs="NimbusRomNo9L-Regu"/>
-              </w:rPr>
-              <w:t xml:space="preserve">        pilha-&gt;</w:t>
-            </w:r>
-            <w:r>
-              <w:rPr>
-                <w:rFonts w:ascii="NimbusRomNo9L-Regu" w:eastAsia="NimbusRomNo9L-Regu" w:hAnsi="NimbusRomNo9L-Regu" w:cs="NimbusRomNo9L-Regu"/>
-              </w:rPr>
-              <w:t>vetor[pilha-&gt;topo] = valor;</w:t>
-            </w:r>
-          </w:p>
-          <w:p>
-            <w:pPr>
-              <w:rPr>
-                <w:rFonts w:ascii="NimbusRomNo9L-Regu" w:eastAsia="NimbusRomNo9L-Regu" w:hAnsi="NimbusRomNo9L-Regu" w:cs="NimbusRomNo9L-Regu"/>
-              </w:rPr>
-            </w:pPr>
-            <w:r>
-              <w:rPr>
-                <w:rFonts w:ascii="NimbusRomNo9L-Regu" w:eastAsia="NimbusRomNo9L-Regu" w:hAnsi="NimbusRomNo9L-Regu" w:cs="NimbusRomNo9L-Regu"/>
-              </w:rPr>
-              <w:t xml:space="preserve">    }</w:t>
-            </w:r>
-          </w:p>
-          <w:p>
-            <w:pPr>
-              <w:rPr>
-                <w:rFonts w:ascii="NimbusRomNo9L-Regu" w:eastAsia="NimbusRomNo9L-Regu" w:hAnsi="NimbusRomNo9L-Regu" w:cs="NimbusRomNo9L-Regu"/>
-              </w:rPr>
-            </w:pPr>
-            <w:r>
-              <w:rPr>
-                <w:rFonts w:ascii="NimbusRomNo9L-Regu" w:eastAsia="NimbusRomNo9L-Regu" w:hAnsi="NimbusRomNo9L-Regu" w:cs="NimbusRomNo9L-Regu"/>
-              </w:rPr>
+          </w:p>
+          <w:p>
+            <w:pPr>
+              <w:rPr>
+                <w:rFonts w:ascii="NimbusRomNo9L-Regu" w:eastAsia="NimbusRomNo9L-Regu" w:hAnsi="NimbusRomNo9L-Regu" w:cs="NimbusRomNo9L-Regu"/>
+              </w:rPr>
+            </w:pPr>
+            <w:r>
+              <w:rPr>
+                <w:rFonts w:ascii="NimbusRomNo9L-Regu" w:eastAsia="NimbusRomNo9L-Regu" w:hAnsi="NimbusRomNo9L-Regu" w:cs="NimbusRomNo9L-Regu"/>
+              </w:rPr>
+              <w:t>void stackUp(TStack *stack, int x){</w:t>
+            </w:r>
+          </w:p>
+          <w:p>
+            <w:pPr>
+              <w:rPr>
+                <w:rFonts w:ascii="NimbusRomNo9L-Regu" w:eastAsia="NimbusRomNo9L-Regu" w:hAnsi="NimbusRomNo9L-Regu" w:cs="NimbusRomNo9L-Regu"/>
+              </w:rPr>
+            </w:pPr>
+            <w:r>
+              <w:rPr>
+                <w:rFonts w:ascii="NimbusRomNo9L-Regu" w:eastAsia="NimbusRomNo9L-Regu" w:hAnsi="NimbusRomNo9L-Regu" w:cs="NimbusRomNo9L-Regu"/>
+              </w:rPr>
+              <w:tab/>
+              <w:t>if(stack -&gt; ts &lt; stack -&gt; qtd -1){</w:t>
+            </w:r>
+          </w:p>
+          <w:p>
+            <w:pPr>
+              <w:rPr>
+                <w:rFonts w:ascii="NimbusRomNo9L-Regu" w:eastAsia="NimbusRomNo9L-Regu" w:hAnsi="NimbusRomNo9L-Regu" w:cs="NimbusRomNo9L-Regu"/>
+              </w:rPr>
+            </w:pPr>
+            <w:r>
+              <w:rPr>
+                <w:rFonts w:ascii="NimbusRomNo9L-Regu" w:eastAsia="NimbusRomNo9L-Regu" w:hAnsi="NimbusRomNo9L-Regu" w:cs="NimbusRomNo9L-Regu"/>
+              </w:rPr>
+              <w:tab/>
+            </w:r>
+            <w:r>
+              <w:rPr>
+                <w:rFonts w:ascii="NimbusRomNo9L-Regu" w:eastAsia="NimbusRomNo9L-Regu" w:hAnsi="NimbusRomNo9L-Regu" w:cs="NimbusRomNo9L-Regu"/>
+              </w:rPr>
+              <w:tab/>
+              <w:t>stack -&gt; ts = stack -&gt; ts +1;</w:t>
+            </w:r>
+          </w:p>
+          <w:p>
+            <w:pPr>
+              <w:rPr>
+                <w:rFonts w:ascii="NimbusRomNo9L-Regu" w:eastAsia="NimbusRomNo9L-Regu" w:hAnsi="NimbusRomNo9L-Regu" w:cs="NimbusRomNo9L-Regu"/>
+              </w:rPr>
+            </w:pPr>
+            <w:r>
+              <w:rPr>
+                <w:rFonts w:ascii="NimbusRomNo9L-Regu" w:eastAsia="NimbusRomNo9L-Regu" w:hAnsi="NimbusRomNo9L-Regu" w:cs="NimbusRomNo9L-Regu"/>
+              </w:rPr>
+              <w:tab/>
+            </w:r>
+            <w:r>
+              <w:rPr>
+                <w:rFonts w:ascii="NimbusRomNo9L-Regu" w:eastAsia="NimbusRomNo9L-Regu" w:hAnsi="NimbusRomNo9L-Regu" w:cs="NimbusRomNo9L-Regu"/>
+              </w:rPr>
+              <w:tab/>
+              <w:t>stack -&gt; vector[stack -&gt; ts] = x;</w:t>
+            </w:r>
+          </w:p>
+          <w:p>
+            <w:pPr>
+              <w:rPr>
+                <w:rFonts w:ascii="NimbusRomNo9L-Regu" w:eastAsia="NimbusRomNo9L-Regu" w:hAnsi="NimbusRomNo9L-Regu" w:cs="NimbusRomNo9L-Regu"/>
+              </w:rPr>
+            </w:pPr>
+            <w:r>
+              <w:rPr>
+                <w:rFonts w:ascii="NimbusRomNo9L-Regu" w:eastAsia="NimbusRomNo9L-Regu" w:hAnsi="NimbusRomNo9L-Regu" w:cs="NimbusRomNo9L-Regu"/>
+              </w:rPr>
+              <w:tab/>
               <w:t>}</w:t>
             </w:r>
           </w:p>
@@ -682,72 +672,6 @@
               <w:rPr>
                 <w:rFonts w:ascii="NimbusRomNo9L-Regu" w:eastAsia="NimbusRomNo9L-Regu" w:hAnsi="NimbusRomNo9L-Regu" w:cs="NimbusRomNo9L-Regu"/>
               </w:rPr>
-              <w:lastRenderedPageBreak/>
-              <w:t>int desempilhar(TPilha *pilha){</w:t>
-            </w:r>
-          </w:p>
-          <w:p>
-            <w:pPr>
-              <w:rPr>
-                <w:rFonts w:ascii="NimbusRomNo9L-Regu" w:eastAsia="NimbusRomNo9L-Regu" w:hAnsi="NimbusRomNo9L-Regu" w:cs="NimbusRomNo9L-Regu"/>
-              </w:rPr>
-            </w:pPr>
-            <w:r>
-              <w:rPr>
-                <w:rFonts w:ascii="NimbusRomNo9L-Regu" w:eastAsia="NimbusRomNo9L-Regu" w:hAnsi="NimbusRomNo9L-Regu" w:cs="NimbusRomNo9L-Regu"/>
-              </w:rPr>
-              <w:t xml:space="preserve">    if(pilha-&gt;topo &gt; - 1){</w:t>
-            </w:r>
-          </w:p>
-          <w:p>
-            <w:pPr>
-              <w:rPr>
-                <w:rFonts w:ascii="NimbusRomNo9L-Regu" w:eastAsia="NimbusRomNo9L-Regu" w:hAnsi="NimbusRomNo9L-Regu" w:cs="NimbusRomNo9L-Regu"/>
-              </w:rPr>
-            </w:pPr>
-            <w:r>
-              <w:rPr>
-                <w:rFonts w:ascii="NimbusRomNo9L-Regu" w:eastAsia="NimbusRomNo9L-Regu" w:hAnsi="NimbusRomNo9L-Regu" w:cs="NimbusRomNo9L-Regu"/>
-              </w:rPr>
-              <w:t xml:space="preserve">        pilha-&gt;topo = pilha-&gt;topo - 1;</w:t>
-            </w:r>
-          </w:p>
-          <w:p>
-            <w:pPr>
-              <w:rPr>
-                <w:rFonts w:ascii="NimbusRomNo9L-Regu" w:eastAsia="NimbusRomNo9L-Regu" w:hAnsi="NimbusRomNo9L-Regu" w:cs="NimbusRomNo9L-Regu"/>
-              </w:rPr>
-            </w:pPr>
-            <w:r>
-              <w:rPr>
-                <w:rFonts w:ascii="NimbusRomNo9L-Regu" w:eastAsia="NimbusRomNo9L-Regu" w:hAnsi="NimbusRomNo9L-Regu" w:cs="NimbusRomNo9L-Regu"/>
-              </w:rPr>
-              <w:t xml:space="preserve">        return pilha-&gt;vetor[pilha-&gt;topo + 1];</w:t>
-            </w:r>
-          </w:p>
-          <w:p>
-            <w:pPr>
-              <w:rPr>
-                <w:rFonts w:ascii="NimbusRomNo9L-Regu" w:eastAsia="NimbusRomNo9L-Regu" w:hAnsi="NimbusRomNo9L-Regu" w:cs="NimbusRomNo9L-Regu"/>
-              </w:rPr>
-            </w:pPr>
-            <w:r>
-              <w:rPr>
-                <w:rFonts w:ascii="NimbusRomNo9L-Regu" w:eastAsia="NimbusRomNo9L-Regu" w:hAnsi="NimbusRomNo9L-Regu" w:cs="NimbusRomNo9L-Regu"/>
-              </w:rPr>
-              <w:t xml:space="preserve">    }</w:t>
-            </w:r>
-          </w:p>
-          <w:p>
-            <w:pPr>
-              <w:rPr>
-                <w:rFonts w:ascii="NimbusRomNo9L-Regu" w:eastAsia="NimbusRomNo9L-Regu" w:hAnsi="NimbusRomNo9L-Regu" w:cs="NimbusRomNo9L-Regu"/>
-              </w:rPr>
-            </w:pPr>
-            <w:r>
-              <w:rPr>
-                <w:rFonts w:ascii="NimbusRomNo9L-Regu" w:eastAsia="NimbusRomNo9L-Regu" w:hAnsi="NimbusRomNo9L-Regu" w:cs="NimbusRomNo9L-Regu"/>
-              </w:rPr>
               <w:t>}</w:t>
             </w:r>
           </w:p>
@@ -757,36 +681,85 @@
                 <w:rFonts w:ascii="NimbusRomNo9L-Regu" w:eastAsia="NimbusRomNo9L-Regu" w:hAnsi="NimbusRomNo9L-Regu" w:cs="NimbusRomNo9L-Regu"/>
               </w:rPr>
             </w:pPr>
-            <w:r>
-              <w:rPr>
-                <w:rFonts w:ascii="NimbusRomNo9L-Regu" w:eastAsia="NimbusRomNo9L-Regu" w:hAnsi="NimbusRomNo9L-Regu" w:cs="NimbusRomNo9L-Regu"/>
-              </w:rPr>
-              <w:t>int tamanho(TPilha *pilha){</w:t>
-            </w:r>
-          </w:p>
-          <w:p>
-            <w:pPr>
-              <w:rPr>
-                <w:rFonts w:ascii="NimbusRomNo9L-Regu" w:eastAsia="NimbusRomNo9L-Regu" w:hAnsi="NimbusRomNo9L-Regu" w:cs="NimbusRomNo9L-Regu"/>
-              </w:rPr>
-            </w:pPr>
-            <w:r>
-              <w:rPr>
-                <w:rFonts w:ascii="NimbusRomNo9L-Regu" w:eastAsia="NimbusRomNo9L-Regu" w:hAnsi="NimbusRomNo9L-Regu" w:cs="NimbusRomNo9L-Regu"/>
-              </w:rPr>
-              <w:t xml:space="preserve">    return pilha-&gt;quantidade;</w:t>
-            </w:r>
-          </w:p>
-          <w:p>
-            <w:pPr>
-              <w:rPr>
-                <w:rFonts w:ascii="NimbusRomNo9L-Regu" w:eastAsia="NimbusRomNo9L-Regu" w:hAnsi="NimbusRomNo9L-Regu" w:cs="NimbusRomNo9L-Regu"/>
-              </w:rPr>
-            </w:pPr>
-            <w:r>
-              <w:rPr>
-                <w:rFonts w:ascii="NimbusRomNo9L-Regu" w:eastAsia="NimbusRomNo9L-Regu" w:hAnsi="NimbusRomNo9L-Regu" w:cs="NimbusRomNo9L-Regu"/>
-              </w:rPr>
+          </w:p>
+          <w:p>
+            <w:pPr>
+              <w:rPr>
+                <w:rFonts w:ascii="NimbusRomNo9L-Regu" w:eastAsia="NimbusRomNo9L-Regu" w:hAnsi="NimbusRomNo9L-Regu" w:cs="NimbusRomNo9L-Regu"/>
+              </w:rPr>
+            </w:pPr>
+            <w:r>
+              <w:rPr>
+                <w:rFonts w:ascii="NimbusRomNo9L-Regu" w:eastAsia="NimbusRomNo9L-Regu" w:hAnsi="NimbusRomNo9L-Regu" w:cs="NimbusRomNo9L-Regu"/>
+              </w:rPr>
+              <w:t>int unStack(TStack *stack){</w:t>
+            </w:r>
+          </w:p>
+          <w:p>
+            <w:pPr>
+              <w:rPr>
+                <w:rFonts w:ascii="NimbusRomNo9L-Regu" w:eastAsia="NimbusRomNo9L-Regu" w:hAnsi="NimbusRomNo9L-Regu" w:cs="NimbusRomNo9L-Regu"/>
+              </w:rPr>
+            </w:pPr>
+            <w:r>
+              <w:rPr>
+                <w:rFonts w:ascii="NimbusRomNo9L-Regu" w:eastAsia="NimbusRomNo9L-Regu" w:hAnsi="NimbusRomNo9L-Regu" w:cs="NimbusRomNo9L-Regu"/>
+              </w:rPr>
+              <w:tab/>
+              <w:t>if(stack -&gt; ts &gt; -1){</w:t>
+            </w:r>
+          </w:p>
+          <w:p>
+            <w:pPr>
+              <w:rPr>
+                <w:rFonts w:ascii="NimbusRomNo9L-Regu" w:eastAsia="NimbusRomNo9L-Regu" w:hAnsi="NimbusRomNo9L-Regu" w:cs="NimbusRomNo9L-Regu"/>
+              </w:rPr>
+            </w:pPr>
+            <w:r>
+              <w:rPr>
+                <w:rFonts w:ascii="NimbusRomNo9L-Regu" w:eastAsia="NimbusRomNo9L-Regu" w:hAnsi="NimbusRomNo9L-Regu" w:cs="NimbusRomNo9L-Regu"/>
+              </w:rPr>
+              <w:tab/>
+            </w:r>
+            <w:r>
+              <w:rPr>
+                <w:rFonts w:ascii="NimbusRomNo9L-Regu" w:eastAsia="NimbusRomNo9L-Regu" w:hAnsi="NimbusRomNo9L-Regu" w:cs="NimbusRomNo9L-Regu"/>
+              </w:rPr>
+              <w:tab/>
+              <w:t>stack -&gt; ts = stack -&gt; ts -1;</w:t>
+            </w:r>
+          </w:p>
+          <w:p>
+            <w:pPr>
+              <w:rPr>
+                <w:rFonts w:ascii="NimbusRomNo9L-Regu" w:eastAsia="NimbusRomNo9L-Regu" w:hAnsi="NimbusRomNo9L-Regu" w:cs="NimbusRomNo9L-Regu"/>
+              </w:rPr>
+            </w:pPr>
+            <w:r>
+              <w:rPr>
+                <w:rFonts w:ascii="NimbusRomNo9L-Regu" w:eastAsia="NimbusRomNo9L-Regu" w:hAnsi="NimbusRomNo9L-Regu" w:cs="NimbusRomNo9L-Regu"/>
+              </w:rPr>
+              <w:tab/>
+            </w:r>
+            <w:r>
+              <w:rPr>
+                <w:rFonts w:ascii="NimbusRomNo9L-Regu" w:eastAsia="NimbusRomNo9L-Regu" w:hAnsi="NimbusRomNo9L-Regu" w:cs="NimbusRomNo9L-Regu"/>
+              </w:rPr>
+              <w:tab/>
+              <w:t>return stack -&gt; vector[stack -&gt; ts + 1];</w:t>
+            </w:r>
+          </w:p>
+          <w:p>
+            <w:pPr>
+              <w:rPr>
+                <w:rFonts w:ascii="NimbusRomNo9L-Regu" w:eastAsia="NimbusRomNo9L-Regu" w:hAnsi="NimbusRomNo9L-Regu" w:cs="NimbusRomNo9L-Regu"/>
+              </w:rPr>
+            </w:pPr>
+            <w:r>
+              <w:rPr>
+                <w:rFonts w:ascii="NimbusRomNo9L-Regu" w:eastAsia="NimbusRomNo9L-Regu" w:hAnsi="NimbusRomNo9L-Regu" w:cs="NimbusRomNo9L-Regu"/>
+              </w:rPr>
+              <w:tab/>
               <w:t>}</w:t>
             </w:r>
           </w:p>
@@ -800,20 +773,28 @@
               <w:rPr>
                 <w:rFonts w:ascii="NimbusRomNo9L-Regu" w:eastAsia="NimbusRomNo9L-Regu" w:hAnsi="NimbusRomNo9L-Regu" w:cs="NimbusRomNo9L-Regu"/>
               </w:rPr>
-              <w:t>int topo(TPilha *pilha){</w:t>
-            </w:r>
-          </w:p>
-          <w:p>
-            <w:pPr>
-              <w:rPr>
-                <w:rFonts w:ascii="NimbusRomNo9L-Regu" w:eastAsia="NimbusRomNo9L-Regu" w:hAnsi="NimbusRomNo9L-Regu" w:cs="NimbusRomNo9L-Regu"/>
-              </w:rPr>
-            </w:pPr>
-            <w:r>
-              <w:rPr>
-                <w:rFonts w:ascii="NimbusRomNo9L-Regu" w:eastAsia="NimbusRomNo9L-Regu" w:hAnsi="NimbusRomNo9L-Regu" w:cs="NimbusRomNo9L-Regu"/>
-              </w:rPr>
-              <w:t xml:space="preserve">    return pilha-&gt;vetor[pilha-&gt;topo];</w:t>
+              <w:tab/>
+              <w:t xml:space="preserve">else </w:t>
+            </w:r>
+          </w:p>
+          <w:p>
+            <w:pPr>
+              <w:rPr>
+                <w:rFonts w:ascii="NimbusRomNo9L-Regu" w:eastAsia="NimbusRomNo9L-Regu" w:hAnsi="NimbusRomNo9L-Regu" w:cs="NimbusRomNo9L-Regu"/>
+              </w:rPr>
+            </w:pPr>
+            <w:r>
+              <w:rPr>
+                <w:rFonts w:ascii="NimbusRomNo9L-Regu" w:eastAsia="NimbusRomNo9L-Regu" w:hAnsi="NimbusRomNo9L-Regu" w:cs="NimbusRomNo9L-Regu"/>
+              </w:rPr>
+              <w:tab/>
+            </w:r>
+            <w:r>
+              <w:rPr>
+                <w:rFonts w:ascii="NimbusRomNo9L-Regu" w:eastAsia="NimbusRomNo9L-Regu" w:hAnsi="NimbusRomNo9L-Regu" w:cs="NimbusRomNo9L-Regu"/>
+              </w:rPr>
+              <w:tab/>
+              <w:t>return -1;</w:t>
             </w:r>
           </w:p>
           <w:p>
@@ -828,6 +809,107 @@
               </w:rPr>
               <w:t>}</w:t>
             </w:r>
+          </w:p>
+          <w:p>
+            <w:pPr>
+              <w:rPr>
+                <w:rFonts w:ascii="NimbusRomNo9L-Regu" w:eastAsia="NimbusRomNo9L-Regu" w:hAnsi="NimbusRomNo9L-Regu" w:cs="NimbusRomNo9L-Regu"/>
+              </w:rPr>
+            </w:pPr>
+          </w:p>
+          <w:p>
+            <w:pPr>
+              <w:rPr>
+                <w:rFonts w:ascii="NimbusRomNo9L-Regu" w:eastAsia="NimbusRomNo9L-Regu" w:hAnsi="NimbusRomNo9L-Regu" w:cs="NimbusRomNo9L-Regu"/>
+              </w:rPr>
+            </w:pPr>
+            <w:r>
+              <w:rPr>
+                <w:rFonts w:ascii="NimbusRomNo9L-Regu" w:eastAsia="NimbusRomNo9L-Regu" w:hAnsi="NimbusRomNo9L-Regu" w:cs="NimbusRomNo9L-Regu"/>
+              </w:rPr>
+              <w:t>int size(TStack *stack){</w:t>
+            </w:r>
+          </w:p>
+          <w:p>
+            <w:pPr>
+              <w:rPr>
+                <w:rFonts w:ascii="NimbusRomNo9L-Regu" w:eastAsia="NimbusRomNo9L-Regu" w:hAnsi="NimbusRomNo9L-Regu" w:cs="NimbusRomNo9L-Regu"/>
+              </w:rPr>
+            </w:pPr>
+            <w:r>
+              <w:rPr>
+                <w:rFonts w:ascii="NimbusRomNo9L-Regu" w:eastAsia="NimbusRomNo9L-Regu" w:hAnsi="NimbusRomNo9L-Regu" w:cs="NimbusRomNo9L-Regu"/>
+              </w:rPr>
+              <w:tab/>
+              <w:t>return stack -&gt; qtd;</w:t>
+            </w:r>
+          </w:p>
+          <w:p>
+            <w:pPr>
+              <w:rPr>
+                <w:rFonts w:ascii="NimbusRomNo9L-Regu" w:eastAsia="NimbusRomNo9L-Regu" w:hAnsi="NimbusRomNo9L-Regu" w:cs="NimbusRomNo9L-Regu"/>
+              </w:rPr>
+            </w:pPr>
+            <w:r>
+              <w:rPr>
+                <w:rFonts w:ascii="NimbusRomNo9L-Regu" w:eastAsia="NimbusRomNo9L-Regu" w:hAnsi="NimbusRomNo9L-Regu" w:cs="NimbusRomNo9L-Regu"/>
+              </w:rPr>
+              <w:t>}</w:t>
+            </w:r>
+          </w:p>
+          <w:p>
+            <w:pPr>
+              <w:rPr>
+                <w:rFonts w:ascii="NimbusRomNo9L-Regu" w:eastAsia="NimbusRomNo9L-Regu" w:hAnsi="NimbusRomNo9L-Regu" w:cs="NimbusRomNo9L-Regu"/>
+              </w:rPr>
+            </w:pPr>
+          </w:p>
+          <w:p>
+            <w:pPr>
+              <w:rPr>
+                <w:rFonts w:ascii="NimbusRomNo9L-Regu" w:eastAsia="NimbusRomNo9L-Regu" w:hAnsi="NimbusRomNo9L-Regu" w:cs="NimbusRomNo9L-Regu"/>
+              </w:rPr>
+            </w:pPr>
+            <w:r>
+              <w:rPr>
+                <w:rFonts w:ascii="NimbusRomNo9L-Regu" w:eastAsia="NimbusRomNo9L-Regu" w:hAnsi="NimbusRomNo9L-Regu" w:cs="NimbusRomNo9L-Regu"/>
+              </w:rPr>
+              <w:t>int top(TStack *stack){</w:t>
+            </w:r>
+          </w:p>
+          <w:p>
+            <w:pPr>
+              <w:rPr>
+                <w:rFonts w:ascii="NimbusRomNo9L-Regu" w:eastAsia="NimbusRomNo9L-Regu" w:hAnsi="NimbusRomNo9L-Regu" w:cs="NimbusRomNo9L-Regu"/>
+              </w:rPr>
+            </w:pPr>
+            <w:r>
+              <w:rPr>
+                <w:rFonts w:ascii="NimbusRomNo9L-Regu" w:eastAsia="NimbusRomNo9L-Regu" w:hAnsi="NimbusRomNo9L-Regu" w:cs="NimbusRomNo9L-Regu"/>
+              </w:rPr>
+              <w:tab/>
+              <w:t>return stack-&gt;vector[stack-&gt;top];</w:t>
+            </w:r>
+          </w:p>
+          <w:p>
+            <w:pPr>
+              <w:rPr>
+                <w:rFonts w:ascii="NimbusRomNo9L-Regu" w:eastAsia="NimbusRomNo9L-Regu" w:hAnsi="NimbusRomNo9L-Regu" w:cs="NimbusRomNo9L-Regu"/>
+              </w:rPr>
+            </w:pPr>
+            <w:r>
+              <w:rPr>
+                <w:rFonts w:ascii="NimbusRomNo9L-Regu" w:eastAsia="NimbusRomNo9L-Regu" w:hAnsi="NimbusRomNo9L-Regu" w:cs="NimbusRomNo9L-Regu"/>
+              </w:rPr>
+              <w:t>}</w:t>
+            </w:r>
+          </w:p>
+          <w:p>
+            <w:pPr>
+              <w:rPr>
+                <w:rFonts w:ascii="NimbusRomNo9L-Regu" w:eastAsia="NimbusRomNo9L-Regu" w:hAnsi="NimbusRomNo9L-Regu" w:cs="NimbusRomNo9L-Regu"/>
+              </w:rPr>
+            </w:pPr>
           </w:p>
         </w:tc>
       </w:tr>
@@ -914,46 +996,101 @@
               <w:rPr>
                 <w:rFonts w:ascii="NimbusRomNo9L-Regu" w:eastAsia="NimbusRomNo9L-Regu" w:hAnsi="NimbusRomNo9L-Regu" w:cs="NimbusRomNo9L-Regu"/>
               </w:rPr>
-              <w:t>int pilhaVazia(TPilha *pilha);</w:t>
-            </w:r>
-          </w:p>
-          <w:p>
-            <w:pPr>
-              <w:rPr>
-                <w:rFonts w:ascii="NimbusRomNo9L-Regu" w:eastAsia="NimbusRomNo9L-Regu" w:hAnsi="NimbusRomNo9L-Regu" w:cs="NimbusRomNo9L-Regu"/>
-              </w:rPr>
-            </w:pPr>
-          </w:p>
-          <w:p>
-            <w:pPr>
-              <w:rPr>
-                <w:rFonts w:ascii="NimbusRomNo9L-Regu" w:eastAsia="NimbusRomNo9L-Regu" w:hAnsi="NimbusRomNo9L-Regu" w:cs="NimbusRomNo9L-Regu"/>
-              </w:rPr>
-            </w:pPr>
-            <w:r>
-              <w:rPr>
-                <w:rFonts w:ascii="NimbusRomNo9L-Regu" w:eastAsia="NimbusRomNo9L-Regu" w:hAnsi="NimbusRomNo9L-Regu" w:cs="NimbusRomNo9L-Regu"/>
-              </w:rPr>
-              <w:t>int estaVazi</w:t>
-            </w:r>
-            <w:r>
-              <w:rPr>
-                <w:rFonts w:ascii="NimbusRomNo9L-Regu" w:eastAsia="NimbusRomNo9L-Regu" w:hAnsi="NimbusRomNo9L-Regu" w:cs="NimbusRomNo9L-Regu"/>
-              </w:rPr>
-              <w:t>a(TPilha *pilha){</w:t>
-            </w:r>
-          </w:p>
-          <w:p>
-            <w:pPr>
-              <w:rPr>
-                <w:rFonts w:ascii="NimbusRomNo9L-Regu" w:eastAsia="NimbusRomNo9L-Regu" w:hAnsi="NimbusRomNo9L-Regu" w:cs="NimbusRomNo9L-Regu"/>
-              </w:rPr>
-            </w:pPr>
-            <w:r>
-              <w:rPr>
-                <w:rFonts w:ascii="NimbusRomNo9L-Regu" w:eastAsia="NimbusRomNo9L-Regu" w:hAnsi="NimbusRomNo9L-Regu" w:cs="NimbusRomNo9L-Regu"/>
-              </w:rPr>
-              <w:t xml:space="preserve">    if(pilha-&gt;topo == -1){</w:t>
+              <w:t>ok</w:t>
+            </w:r>
+          </w:p>
+          <w:p>
+            <w:pPr>
+              <w:rPr>
+                <w:rFonts w:ascii="NimbusRomNo9L-Regu" w:eastAsia="NimbusRomNo9L-Regu" w:hAnsi="NimbusRomNo9L-Regu" w:cs="NimbusRomNo9L-Regu"/>
+              </w:rPr>
+            </w:pPr>
+          </w:p>
+          <w:p>
+            <w:pPr>
+              <w:rPr>
+                <w:rFonts w:ascii="NimbusRomNo9L-Regu" w:eastAsia="NimbusRomNo9L-Regu" w:hAnsi="NimbusRomNo9L-Regu" w:cs="NimbusRomNo9L-Regu"/>
+              </w:rPr>
+            </w:pPr>
+            <w:r>
+              <w:rPr>
+                <w:rFonts w:ascii="NimbusRomNo9L-Regu" w:eastAsia="NimbusRomNo9L-Regu" w:hAnsi="NimbusRomNo9L-Regu" w:cs="NimbusRomNo9L-Regu"/>
+              </w:rPr>
+              <w:t>// stack.h</w:t>
+            </w:r>
+          </w:p>
+          <w:p>
+            <w:pPr>
+              <w:rPr>
+                <w:rFonts w:ascii="NimbusRomNo9L-Regu" w:eastAsia="NimbusRomNo9L-Regu" w:hAnsi="NimbusRomNo9L-Regu" w:cs="NimbusRomNo9L-Regu"/>
+              </w:rPr>
+            </w:pPr>
+          </w:p>
+          <w:p>
+            <w:pPr>
+              <w:rPr>
+                <w:rFonts w:ascii="NimbusRomNo9L-Regu" w:eastAsia="NimbusRomNo9L-Regu" w:hAnsi="NimbusRomNo9L-Regu" w:cs="NimbusRomNo9L-Regu"/>
+              </w:rPr>
+            </w:pPr>
+            <w:r>
+              <w:rPr>
+                <w:rFonts w:ascii="NimbusRomNo9L-Regu" w:eastAsia="NimbusRomNo9L-Regu" w:hAnsi="NimbusRomNo9L-Regu" w:cs="NimbusRomNo9L-Regu"/>
+              </w:rPr>
+              <w:t>int stackEmpty(TStack *stack);</w:t>
+            </w:r>
+          </w:p>
+          <w:p>
+            <w:pPr>
+              <w:rPr>
+                <w:rFonts w:ascii="NimbusRomNo9L-Regu" w:eastAsia="NimbusRomNo9L-Regu" w:hAnsi="NimbusRomNo9L-Regu" w:cs="NimbusRomNo9L-Regu"/>
+              </w:rPr>
+            </w:pPr>
+          </w:p>
+          <w:p>
+            <w:pPr>
+              <w:rPr>
+                <w:rFonts w:ascii="NimbusRomNo9L-Regu" w:eastAsia="NimbusRomNo9L-Regu" w:hAnsi="NimbusRomNo9L-Regu" w:cs="NimbusRomNo9L-Regu"/>
+              </w:rPr>
+            </w:pPr>
+            <w:r>
+              <w:rPr>
+                <w:rFonts w:ascii="NimbusRomNo9L-Regu" w:eastAsia="NimbusRomNo9L-Regu" w:hAnsi="NimbusRomNo9L-Regu" w:cs="NimbusRomNo9L-Regu"/>
+              </w:rPr>
+              <w:t>// stack.c</w:t>
+            </w:r>
+          </w:p>
+          <w:p>
+            <w:pPr>
+              <w:rPr>
+                <w:rFonts w:ascii="NimbusRomNo9L-Regu" w:eastAsia="NimbusRomNo9L-Regu" w:hAnsi="NimbusRomNo9L-Regu" w:cs="NimbusRomNo9L-Regu"/>
+              </w:rPr>
+            </w:pPr>
+          </w:p>
+          <w:p>
+            <w:pPr>
+              <w:rPr>
+                <w:rFonts w:ascii="NimbusRomNo9L-Regu" w:eastAsia="NimbusRomNo9L-Regu" w:hAnsi="NimbusRomNo9L-Regu" w:cs="NimbusRomNo9L-Regu"/>
+              </w:rPr>
+            </w:pPr>
+            <w:r>
+              <w:rPr>
+                <w:rFonts w:ascii="NimbusRomNo9L-Regu" w:eastAsia="NimbusRomNo9L-Regu" w:hAnsi="NimbusRomNo9L-Regu" w:cs="NimbusRomNo9L-Regu"/>
+              </w:rPr>
+              <w:t>int stackEmpty(TStack *stack){</w:t>
+            </w:r>
+          </w:p>
+          <w:p>
+            <w:pPr>
+              <w:rPr>
+                <w:rFonts w:ascii="NimbusRomNo9L-Regu" w:eastAsia="NimbusRomNo9L-Regu" w:hAnsi="NimbusRomNo9L-Regu" w:cs="NimbusRomNo9L-Regu"/>
+              </w:rPr>
+            </w:pPr>
+            <w:r>
+              <w:rPr>
+                <w:rFonts w:ascii="NimbusRomNo9L-Regu" w:eastAsia="NimbusRomNo9L-Regu" w:hAnsi="NimbusRomNo9L-Regu" w:cs="NimbusRomNo9L-Regu"/>
+              </w:rPr>
+              <w:tab/>
+              <w:t>if(stack-&gt;top == -1){</w:t>
             </w:r>
           </w:p>
           <w:p>
@@ -1093,33 +1230,46 @@
               <w:rPr>
                 <w:rFonts w:ascii="NimbusRomNo9L-Regu" w:eastAsia="NimbusRomNo9L-Regu" w:hAnsi="NimbusRomNo9L-Regu" w:cs="NimbusRomNo9L-Regu"/>
               </w:rPr>
-              <w:t>void inverterPosicoes(TPilha *pilha){</w:t>
-            </w:r>
-          </w:p>
-          <w:p>
-            <w:pPr>
-              <w:rPr>
-                <w:rFonts w:ascii="NimbusRomNo9L-Regu" w:eastAsia="NimbusRomNo9L-Regu" w:hAnsi="NimbusRomNo9L-Regu" w:cs="NimbusRomNo9L-Regu"/>
-              </w:rPr>
-            </w:pPr>
-            <w:r>
-              <w:rPr>
-                <w:rFonts w:ascii="NimbusRomNo9L-Regu" w:eastAsia="NimbusRomNo9L-Regu" w:hAnsi="NimbusRomNo9L-Regu" w:cs="NimbusRomNo9L-Regu"/>
-              </w:rPr>
-              <w:t xml:space="preserve">    TPilha *pilhaAuxiliar = criar(pilha-&gt;quantidade);</w:t>
-            </w:r>
-          </w:p>
-          <w:p>
-            <w:pPr>
-              <w:rPr>
-                <w:rFonts w:ascii="NimbusRomNo9L-Regu" w:eastAsia="NimbusRomNo9L-Regu" w:hAnsi="NimbusRomNo9L-Regu" w:cs="NimbusRomNo9L-Regu"/>
-              </w:rPr>
-            </w:pPr>
-            <w:r>
-              <w:rPr>
-                <w:rFonts w:ascii="NimbusRomNo9L-Regu" w:eastAsia="NimbusRomNo9L-Regu" w:hAnsi="NimbusRomNo9L-Regu" w:cs="NimbusRomNo9L-Regu"/>
-              </w:rPr>
-              <w:t xml:space="preserve">    TPilha *pilhaAuxiliar2 = criar(pilha-&gt;quantidade);</w:t>
+              <w:t>ok</w:t>
+            </w:r>
+          </w:p>
+          <w:p>
+            <w:pPr>
+              <w:rPr>
+                <w:rFonts w:ascii="NimbusRomNo9L-Regu" w:eastAsia="NimbusRomNo9L-Regu" w:hAnsi="NimbusRomNo9L-Regu" w:cs="NimbusRomNo9L-Regu"/>
+              </w:rPr>
+            </w:pPr>
+            <w:r>
+              <w:rPr>
+                <w:rFonts w:ascii="NimbusRomNo9L-Regu" w:eastAsia="NimbusRomNo9L-Regu" w:hAnsi="NimbusRomNo9L-Regu" w:cs="NimbusRomNo9L-Regu"/>
+              </w:rPr>
+              <w:t>void reverse(TStack *stack){</w:t>
+            </w:r>
+          </w:p>
+          <w:p>
+            <w:pPr>
+              <w:rPr>
+                <w:rFonts w:ascii="NimbusRomNo9L-Regu" w:eastAsia="NimbusRomNo9L-Regu" w:hAnsi="NimbusRomNo9L-Regu" w:cs="NimbusRomNo9L-Regu"/>
+              </w:rPr>
+            </w:pPr>
+            <w:r>
+              <w:rPr>
+                <w:rFonts w:ascii="NimbusRomNo9L-Regu" w:eastAsia="NimbusRomNo9L-Regu" w:hAnsi="NimbusRomNo9L-Regu" w:cs="NimbusRomNo9L-Regu"/>
+              </w:rPr>
+              <w:t xml:space="preserve">    TStack *stackAux = neww(stack-&gt;qtd);</w:t>
+            </w:r>
+          </w:p>
+          <w:p>
+            <w:pPr>
+              <w:rPr>
+                <w:rFonts w:ascii="NimbusRomNo9L-Regu" w:eastAsia="NimbusRomNo9L-Regu" w:hAnsi="NimbusRomNo9L-Regu" w:cs="NimbusRomNo9L-Regu"/>
+              </w:rPr>
+            </w:pPr>
+            <w:r>
+              <w:rPr>
+                <w:rFonts w:ascii="NimbusRomNo9L-Regu" w:eastAsia="NimbusRomNo9L-Regu" w:hAnsi="NimbusRomNo9L-Regu" w:cs="NimbusRomNo9L-Regu"/>
+              </w:rPr>
+              <w:t xml:space="preserve">    TStack *stackAux2 = neww(stack-&gt;qtd);</w:t>
             </w:r>
           </w:p>
           <w:p>
@@ -1145,20 +1295,20 @@
               <w:rPr>
                 <w:rFonts w:ascii="NimbusRomNo9L-Regu" w:eastAsia="NimbusRomNo9L-Regu" w:hAnsi="NimbusRomNo9L-Regu" w:cs="NimbusRomNo9L-Regu"/>
               </w:rPr>
-              <w:t xml:space="preserve">    for(i = 0; i &lt;= pilha-&gt;quantidade; i++){</w:t>
-            </w:r>
-          </w:p>
-          <w:p>
-            <w:pPr>
-              <w:rPr>
-                <w:rFonts w:ascii="NimbusRomNo9L-Regu" w:eastAsia="NimbusRomNo9L-Regu" w:hAnsi="NimbusRomNo9L-Regu" w:cs="NimbusRomNo9L-Regu"/>
-              </w:rPr>
-            </w:pPr>
-            <w:r>
-              <w:rPr>
-                <w:rFonts w:ascii="NimbusRomNo9L-Regu" w:eastAsia="NimbusRomNo9L-Regu" w:hAnsi="NimbusRomNo9L-Regu" w:cs="NimbusRomNo9L-Regu"/>
-              </w:rPr>
-              <w:t xml:space="preserve">        empilhar(pilhaAuxiliar,desempilhar(pilha));</w:t>
+              <w:t xml:space="preserve">    for(i = 0; i &lt;= stack-&gt;qtd; i++){</w:t>
+            </w:r>
+          </w:p>
+          <w:p>
+            <w:pPr>
+              <w:rPr>
+                <w:rFonts w:ascii="NimbusRomNo9L-Regu" w:eastAsia="NimbusRomNo9L-Regu" w:hAnsi="NimbusRomNo9L-Regu" w:cs="NimbusRomNo9L-Regu"/>
+              </w:rPr>
+            </w:pPr>
+            <w:r>
+              <w:rPr>
+                <w:rFonts w:ascii="NimbusRomNo9L-Regu" w:eastAsia="NimbusRomNo9L-Regu" w:hAnsi="NimbusRomNo9L-Regu" w:cs="NimbusRomNo9L-Regu"/>
+              </w:rPr>
+              <w:t xml:space="preserve">        stackUp(stackAux,unStack(stack));</w:t>
             </w:r>
           </w:p>
           <w:p>
@@ -1191,26 +1341,20 @@
               <w:rPr>
                 <w:rFonts w:ascii="NimbusRomNo9L-Regu" w:eastAsia="NimbusRomNo9L-Regu" w:hAnsi="NimbusRomNo9L-Regu" w:cs="NimbusRomNo9L-Regu"/>
               </w:rPr>
-              <w:t xml:space="preserve">    for(j = 0; j &lt;= pil</w:t>
-            </w:r>
-            <w:r>
-              <w:rPr>
-                <w:rFonts w:ascii="NimbusRomNo9L-Regu" w:eastAsia="NimbusRomNo9L-Regu" w:hAnsi="NimbusRomNo9L-Regu" w:cs="NimbusRomNo9L-Regu"/>
-              </w:rPr>
-              <w:t>ha-&gt;quantidade; j++){</w:t>
-            </w:r>
-          </w:p>
-          <w:p>
-            <w:pPr>
-              <w:rPr>
-                <w:rFonts w:ascii="NimbusRomNo9L-Regu" w:eastAsia="NimbusRomNo9L-Regu" w:hAnsi="NimbusRomNo9L-Regu" w:cs="NimbusRomNo9L-Regu"/>
-              </w:rPr>
-            </w:pPr>
-            <w:r>
-              <w:rPr>
-                <w:rFonts w:ascii="NimbusRomNo9L-Regu" w:eastAsia="NimbusRomNo9L-Regu" w:hAnsi="NimbusRomNo9L-Regu" w:cs="NimbusRomNo9L-Regu"/>
-              </w:rPr>
-              <w:t xml:space="preserve">        empilhar(pilhaAuxiliar2,desempilhar(pilhaAuxiliar));</w:t>
+              <w:t xml:space="preserve">    for(j = 0; j &lt;= stack-&gt;qtd; j++){</w:t>
+            </w:r>
+          </w:p>
+          <w:p>
+            <w:pPr>
+              <w:rPr>
+                <w:rFonts w:ascii="NimbusRomNo9L-Regu" w:eastAsia="NimbusRomNo9L-Regu" w:hAnsi="NimbusRomNo9L-Regu" w:cs="NimbusRomNo9L-Regu"/>
+              </w:rPr>
+            </w:pPr>
+            <w:r>
+              <w:rPr>
+                <w:rFonts w:ascii="NimbusRomNo9L-Regu" w:eastAsia="NimbusRomNo9L-Regu" w:hAnsi="NimbusRomNo9L-Regu" w:cs="NimbusRomNo9L-Regu"/>
+              </w:rPr>
+              <w:t xml:space="preserve">        stackUp(stackAux2,unStack(stackAux));</w:t>
             </w:r>
           </w:p>
           <w:p>
@@ -1243,20 +1387,20 @@
               <w:rPr>
                 <w:rFonts w:ascii="NimbusRomNo9L-Regu" w:eastAsia="NimbusRomNo9L-Regu" w:hAnsi="NimbusRomNo9L-Regu" w:cs="NimbusRomNo9L-Regu"/>
               </w:rPr>
-              <w:t xml:space="preserve">    for(index = 0; index &lt;= pilha-&gt;quantidade; index++){</w:t>
-            </w:r>
-          </w:p>
-          <w:p>
-            <w:pPr>
-              <w:rPr>
-                <w:rFonts w:ascii="NimbusRomNo9L-Regu" w:eastAsia="NimbusRomNo9L-Regu" w:hAnsi="NimbusRomNo9L-Regu" w:cs="NimbusRomNo9L-Regu"/>
-              </w:rPr>
-            </w:pPr>
-            <w:r>
-              <w:rPr>
-                <w:rFonts w:ascii="NimbusRomNo9L-Regu" w:eastAsia="NimbusRomNo9L-Regu" w:hAnsi="NimbusRomNo9L-Regu" w:cs="NimbusRomNo9L-Regu"/>
-              </w:rPr>
-              <w:t xml:space="preserve">        empilhar(pilha,desempilhar(pilhaAuxiliar2));</w:t>
+              <w:t xml:space="preserve">   for(index = 0; index &lt;= stack-&gt;qtd; index++){</w:t>
+            </w:r>
+          </w:p>
+          <w:p>
+            <w:pPr>
+              <w:rPr>
+                <w:rFonts w:ascii="NimbusRomNo9L-Regu" w:eastAsia="NimbusRomNo9L-Regu" w:hAnsi="NimbusRomNo9L-Regu" w:cs="NimbusRomNo9L-Regu"/>
+              </w:rPr>
+            </w:pPr>
+            <w:r>
+              <w:rPr>
+                <w:rFonts w:ascii="NimbusRomNo9L-Regu" w:eastAsia="NimbusRomNo9L-Regu" w:hAnsi="NimbusRomNo9L-Regu" w:cs="NimbusRomNo9L-Regu"/>
+              </w:rPr>
+              <w:t xml:space="preserve">        stackUp(stack,unStack(stackAux2));</w:t>
             </w:r>
           </w:p>
           <w:p>
@@ -1278,19 +1422,19 @@
                 <w:rFonts w:ascii="NimbusRomNo9L-Regu" w:eastAsia="NimbusRomNo9L-Regu" w:hAnsi="NimbusRomNo9L-Regu" w:cs="NimbusRomNo9L-Regu"/>
               </w:rPr>
             </w:pPr>
-          </w:p>
-          <w:p>
-            <w:pPr>
-              <w:rPr>
-                <w:rFonts w:ascii="NimbusRomNo9L-Regu" w:eastAsia="NimbusRomNo9L-Regu" w:hAnsi="NimbusRomNo9L-Regu" w:cs="NimbusRomNo9L-Regu"/>
-              </w:rPr>
-            </w:pPr>
             <w:r>
               <w:rPr>
                 <w:rFonts w:ascii="NimbusRomNo9L-Regu" w:eastAsia="NimbusRomNo9L-Regu" w:hAnsi="NimbusRomNo9L-Regu" w:cs="NimbusRomNo9L-Regu"/>
               </w:rPr>
               <w:t>}</w:t>
             </w:r>
+          </w:p>
+          <w:p>
+            <w:pPr>
+              <w:rPr>
+                <w:rFonts w:ascii="NimbusRomNo9L-Regu" w:eastAsia="NimbusRomNo9L-Regu" w:hAnsi="NimbusRomNo9L-Regu" w:cs="NimbusRomNo9L-Regu"/>
+              </w:rPr>
+            </w:pPr>
           </w:p>
         </w:tc>
       </w:tr>
@@ -1342,8 +1486,8 @@
           <w:rFonts w:ascii="NimbusRomNo9L-Regu" w:eastAsia="NimbusRomNo9L-Regu" w:hAnsi="NimbusRomNo9L-Regu" w:cs="NimbusRomNo9L-Regu"/>
         </w:rPr>
       </w:pPr>
-      <w:bookmarkStart w:id="1" w:name="_heading=h.gjdgxs" w:colFirst="0" w:colLast="0"/>
-      <w:bookmarkEnd w:id="1"/>
+      <w:bookmarkStart w:id="0" w:name="_heading=h.gjdgxs" w:colFirst="0" w:colLast="0"/>
+      <w:bookmarkEnd w:id="0"/>
       <w:r>
         <w:rPr>
           <w:rFonts w:ascii="NimbusRomNo9L-Regu" w:eastAsia="NimbusRomNo9L-Regu" w:hAnsi="NimbusRomNo9L-Regu" w:cs="NimbusRomNo9L-Regu"/>
@@ -1360,11 +1504,6 @@
           <w:rFonts w:ascii="NimbusRomNo9L-Regu" w:eastAsia="NimbusRomNo9L-Regu" w:hAnsi="NimbusRomNo9L-Regu" w:cs="NimbusRomNo9L-Regu"/>
         </w:rPr>
         <w:tab/>
-      </w:r>
-      <w:r>
-        <w:rPr>
-          <w:rFonts w:ascii="NimbusRomNo9L-Regu" w:eastAsia="NimbusRomNo9L-Regu" w:hAnsi="NimbusRomNo9L-Regu" w:cs="NimbusRomNo9L-Regu"/>
-        </w:rPr>
         <w:t>Desenvolva uma função que receba uma TPilha e um valor n como parâmetros e remova a primeira ocorrência de n da pilha, se houver. A função poderá utilizar uma pilha auxiliar e só poderá utilizar as operações de pilha para manipular seus elementos.</w:t>
       </w:r>
     </w:p>
@@ -1405,17 +1544,12 @@
                 <w:rFonts w:ascii="NimbusRomNo9L-Regu" w:eastAsia="NimbusRomNo9L-Regu" w:hAnsi="NimbusRomNo9L-Regu" w:cs="NimbusRomNo9L-Regu"/>
               </w:rPr>
             </w:pPr>
-            <w:r>
-              <w:rPr>
-                <w:rFonts w:ascii="NimbusRomNo9L-Regu" w:eastAsia="NimbusRomNo9L-Regu" w:hAnsi="NimbusRomNo9L-Regu" w:cs="NimbusRomNo9L-Regu"/>
-              </w:rPr>
-              <w:t>int rem</w:t>
-            </w:r>
-            <w:r>
-              <w:rPr>
-                <w:rFonts w:ascii="NimbusRomNo9L-Regu" w:eastAsia="NimbusRomNo9L-Regu" w:hAnsi="NimbusRomNo9L-Regu" w:cs="NimbusRomNo9L-Regu"/>
-              </w:rPr>
-              <w:t>overValor(TPilha *pilha, int valor){</w:t>
+            <w:bookmarkStart w:id="1" w:name="_GoBack"/>
+            <w:r>
+              <w:rPr>
+                <w:rFonts w:ascii="NimbusRomNo9L-Regu" w:eastAsia="NimbusRomNo9L-Regu" w:hAnsi="NimbusRomNo9L-Regu" w:cs="NimbusRomNo9L-Regu"/>
+              </w:rPr>
+              <w:t>int removerValor(TPilha *pilha, int valor){</w:t>
             </w:r>
           </w:p>
           <w:p>
@@ -1606,6 +1740,7 @@
               </w:rPr>
               <w:t>}</w:t>
             </w:r>
+            <w:bookmarkEnd w:id="1"/>
           </w:p>
         </w:tc>
       </w:tr>
@@ -1738,7 +1873,7 @@
             </wp:anchor>
           </w:drawing>
         </mc:Choice>
-        <mc:Fallback xmlns:dgm="http://schemas.openxmlformats.org/drawingml/2006/diagram" xmlns:lc="http://schemas.openxmlformats.org/drawingml/2006/lockedCanvas" xmlns:c="http://schemas.openxmlformats.org/drawingml/2006/chart" xmlns:pic="http://schemas.openxmlformats.org/drawingml/2006/picture" xmlns:a="http://schemas.openxmlformats.org/drawingml/2006/main" xmlns:sl="http://schemas.openxmlformats.org/schemaLibrary/2006/main">
+        <mc:Fallback xmlns:sl="http://schemas.openxmlformats.org/schemaLibrary/2006/main" xmlns:a="http://schemas.openxmlformats.org/drawingml/2006/main" xmlns:pic="http://schemas.openxmlformats.org/drawingml/2006/picture" xmlns:c="http://schemas.openxmlformats.org/drawingml/2006/chart" xmlns:lc="http://schemas.openxmlformats.org/drawingml/2006/lockedCanvas" xmlns:dgm="http://schemas.openxmlformats.org/drawingml/2006/diagram">
           <w:drawing>
             <wp:anchor allowOverlap="1" behindDoc="0" distB="0" distT="0" distL="114300" distR="114300" hidden="0" layoutInCell="1" locked="0" relativeHeight="0" simplePos="0">
               <wp:simplePos x="0" y="0"/>
@@ -1839,7 +1974,7 @@
         <w:sz w:val="20"/>
         <w:szCs w:val="20"/>
       </w:rPr>
-      <w:t>2</w:t>
+      <w:t>3</w:t>
     </w:r>
     <w:r>
       <w:rPr>
@@ -1924,7 +2059,7 @@
             </wp:anchor>
           </w:drawing>
         </mc:Choice>
-        <mc:Fallback xmlns:dgm="http://schemas.openxmlformats.org/drawingml/2006/diagram" xmlns:lc="http://schemas.openxmlformats.org/drawingml/2006/lockedCanvas" xmlns:c="http://schemas.openxmlformats.org/drawingml/2006/chart" xmlns:pic="http://schemas.openxmlformats.org/drawingml/2006/picture" xmlns:a="http://schemas.openxmlformats.org/drawingml/2006/main" xmlns:sl="http://schemas.openxmlformats.org/schemaLibrary/2006/main">
+        <mc:Fallback xmlns:sl="http://schemas.openxmlformats.org/schemaLibrary/2006/main" xmlns:a="http://schemas.openxmlformats.org/drawingml/2006/main" xmlns:pic="http://schemas.openxmlformats.org/drawingml/2006/picture" xmlns:c="http://schemas.openxmlformats.org/drawingml/2006/chart" xmlns:lc="http://schemas.openxmlformats.org/drawingml/2006/lockedCanvas" xmlns:dgm="http://schemas.openxmlformats.org/drawingml/2006/diagram">
           <w:drawing>
             <wp:anchor allowOverlap="1" behindDoc="0" distB="0" distT="0" distL="114300" distR="114300" hidden="0" layoutInCell="1" locked="0" relativeHeight="0" simplePos="0">
               <wp:simplePos x="0" y="0"/>
@@ -2127,7 +2262,7 @@
             </wp:anchor>
           </w:drawing>
         </mc:Choice>
-        <mc:Fallback xmlns:dgm="http://schemas.openxmlformats.org/drawingml/2006/diagram" xmlns:lc="http://schemas.openxmlformats.org/drawingml/2006/lockedCanvas" xmlns:c="http://schemas.openxmlformats.org/drawingml/2006/chart" xmlns:pic="http://schemas.openxmlformats.org/drawingml/2006/picture" xmlns:a="http://schemas.openxmlformats.org/drawingml/2006/main" xmlns:sl="http://schemas.openxmlformats.org/schemaLibrary/2006/main">
+        <mc:Fallback xmlns:sl="http://schemas.openxmlformats.org/schemaLibrary/2006/main" xmlns:a="http://schemas.openxmlformats.org/drawingml/2006/main" xmlns:pic="http://schemas.openxmlformats.org/drawingml/2006/picture" xmlns:c="http://schemas.openxmlformats.org/drawingml/2006/chart" xmlns:lc="http://schemas.openxmlformats.org/drawingml/2006/lockedCanvas" xmlns:dgm="http://schemas.openxmlformats.org/drawingml/2006/diagram">
           <w:drawing>
             <wp:anchor allowOverlap="1" behindDoc="0" distB="0" distT="0" distL="114300" distR="114300" hidden="0" layoutInCell="1" locked="0" relativeHeight="0" simplePos="0">
               <wp:simplePos x="0" y="0"/>
@@ -3521,9 +3656,7 @@
       <w:tblStyleRowBandSize w:val="1"/>
       <w:tblStyleColBandSize w:val="1"/>
       <w:tblCellMar>
-        <w:top w:w="0" w:type="dxa"/>
         <w:left w:w="108" w:type="dxa"/>
-        <w:bottom w:w="0" w:type="dxa"/>
         <w:right w:w="108" w:type="dxa"/>
       </w:tblCellMar>
     </w:tblPr>
@@ -3534,9 +3667,7 @@
       <w:tblStyleRowBandSize w:val="1"/>
       <w:tblStyleColBandSize w:val="1"/>
       <w:tblCellMar>
-        <w:top w:w="0" w:type="dxa"/>
         <w:left w:w="108" w:type="dxa"/>
-        <w:bottom w:w="0" w:type="dxa"/>
         <w:right w:w="108" w:type="dxa"/>
       </w:tblCellMar>
     </w:tblPr>
@@ -3547,9 +3678,7 @@
       <w:tblStyleRowBandSize w:val="1"/>
       <w:tblStyleColBandSize w:val="1"/>
       <w:tblCellMar>
-        <w:top w:w="0" w:type="dxa"/>
         <w:left w:w="108" w:type="dxa"/>
-        <w:bottom w:w="0" w:type="dxa"/>
         <w:right w:w="108" w:type="dxa"/>
       </w:tblCellMar>
     </w:tblPr>
@@ -3560,9 +3689,7 @@
       <w:tblStyleRowBandSize w:val="1"/>
       <w:tblStyleColBandSize w:val="1"/>
       <w:tblCellMar>
-        <w:top w:w="0" w:type="dxa"/>
         <w:left w:w="108" w:type="dxa"/>
-        <w:bottom w:w="0" w:type="dxa"/>
         <w:right w:w="108" w:type="dxa"/>
       </w:tblCellMar>
     </w:tblPr>
@@ -3573,9 +3700,7 @@
       <w:tblStyleRowBandSize w:val="1"/>
       <w:tblStyleColBandSize w:val="1"/>
       <w:tblCellMar>
-        <w:top w:w="0" w:type="dxa"/>
         <w:left w:w="115" w:type="dxa"/>
-        <w:bottom w:w="0" w:type="dxa"/>
         <w:right w:w="115" w:type="dxa"/>
       </w:tblCellMar>
     </w:tblPr>

</xml_diff>